<commit_message>
Trabalhando na avaliação clínica do funcionário...
</commit_message>
<xml_diff>
--- a/instalação.docx
+++ b/instalação.docx
@@ -515,7 +515,24 @@
         <w:t>Observação: na pasta “c:\ramazzini\extras\postgresql\main”, existe o jar do postgresql e também o arquivo “module.xml” de exemplo.</w:t>
       </w:r>
     </w:p>
-    <w:p/>
+    <w:p>
+      <w:r>
+        <w:t xml:space="preserve">3.4 – Em </w:t>
+      </w:r>
+      <w:r>
+        <w:t>jboss-as-7.1.1.Final\standalone\configuration</w:t>
+      </w:r>
+      <w:r>
+        <w:t>, verifique a linha abaixo no arquivo standalone.xml e mude o parâmetro “native” para “true”</w:t>
+      </w:r>
+      <w:bookmarkStart w:id="0" w:name="_GoBack"/>
+      <w:bookmarkEnd w:id="0"/>
+    </w:p>
+    <w:p>
+      <w:r>
+        <w:t>&lt;subsystem xmlns="urn:jboss:domain:web:1.1" default-virtual-server="default-host" native="true"&gt;</w:t>
+      </w:r>
+    </w:p>
     <w:p>
       <w:pPr>
         <w:rPr>
@@ -549,6 +566,7 @@
     </w:p>
     <w:p>
       <w:r>
+        <w:lastRenderedPageBreak/>
         <w:t xml:space="preserve">Na aba “servers” do eclipse, clique no link para adicionar o novo servidor. </w:t>
       </w:r>
     </w:p>
@@ -563,7 +581,6 @@
           <w:noProof/>
           <w:lang w:eastAsia="pt-BR"/>
         </w:rPr>
-        <w:lastRenderedPageBreak/>
         <w:drawing>
           <wp:inline distT="0" distB="0" distL="0" distR="0" wp14:anchorId="7B734889" wp14:editId="6BEE0182">
             <wp:extent cx="3554083" cy="3291622"/>
@@ -649,6 +666,7 @@
           <w:noProof/>
           <w:lang w:eastAsia="pt-BR"/>
         </w:rPr>
+        <w:lastRenderedPageBreak/>
         <w:drawing>
           <wp:inline distT="0" distB="0" distL="0" distR="0" wp14:anchorId="6B846DAE" wp14:editId="7A85B723">
             <wp:extent cx="5400040" cy="4006850"/>
@@ -689,7 +707,6 @@
     <w:p/>
     <w:p>
       <w:r>
-        <w:lastRenderedPageBreak/>
         <w:t>Preencha as informações conforme tela abaixo:</w:t>
       </w:r>
     </w:p>
@@ -897,7 +914,6 @@
         <w:rPr>
           <w:b/>
         </w:rPr>
-        <w:lastRenderedPageBreak/>
         <w:t>7</w:t>
       </w:r>
       <w:r>
@@ -935,6 +951,7 @@
           <w:noProof/>
           <w:lang w:eastAsia="pt-BR"/>
         </w:rPr>
+        <w:lastRenderedPageBreak/>
         <w:drawing>
           <wp:inline distT="0" distB="0" distL="0" distR="0" wp14:anchorId="625F563B" wp14:editId="05628622">
             <wp:extent cx="4572638" cy="5058481"/>
@@ -1070,24 +1087,24 @@
     </w:p>
     <w:p>
       <w:r>
+        <w:t xml:space="preserve">As configurações do hibernate ficam no arquivo “persistence.xml”. Este arquivo </w:t>
+      </w:r>
+      <w:r>
+        <w:t>contém a tag &lt;jta_data_source&gt; que aponta para o arquivo alterado acima (ramazzini-ds.xml).</w:t>
+      </w:r>
+    </w:p>
+    <w:p/>
+    <w:p>
+      <w:pPr>
+        <w:rPr>
+          <w:b/>
+        </w:rPr>
+      </w:pPr>
+      <w:r>
+        <w:rPr>
+          <w:b/>
+        </w:rPr>
         <w:lastRenderedPageBreak/>
-        <w:t xml:space="preserve">As configurações do hibernate ficam no arquivo “persistence.xml”. Este arquivo </w:t>
-      </w:r>
-      <w:r>
-        <w:t>contém a tag &lt;jta_data_source&gt; que aponta para o arquivo alterado acima (ramazzini-ds.xml).</w:t>
-      </w:r>
-    </w:p>
-    <w:p/>
-    <w:p>
-      <w:pPr>
-        <w:rPr>
-          <w:b/>
-        </w:rPr>
-      </w:pPr>
-      <w:r>
-        <w:rPr>
-          <w:b/>
-        </w:rPr>
         <w:t>9</w:t>
       </w:r>
       <w:r>
@@ -1213,7 +1230,6 @@
     </w:p>
     <w:p>
       <w:r>
-        <w:lastRenderedPageBreak/>
         <w:t>Dicas:</w:t>
       </w:r>
     </w:p>
@@ -1228,8 +1244,6 @@
       <w:r>
         <w:t>Para importar um projeto maven no eclipse, use a opção: Maven Existing Project</w:t>
       </w:r>
-      <w:bookmarkStart w:id="0" w:name="_GoBack"/>
-      <w:bookmarkEnd w:id="0"/>
     </w:p>
     <w:sectPr>
       <w:pgSz w:w="11906" w:h="16838"/>

</xml_diff>